<commit_message>
Formated Word to PDF
</commit_message>
<xml_diff>
--- a/oblig_3/Oppgave_2_4_7.docx
+++ b/oblig_3/Oppgave_2_4_7.docx
@@ -203,7 +203,7 @@
         <mc:AlternateContent>
           <mc:Choice Requires="wps">
             <w:drawing>
-              <wp:anchor distT="0" distB="0" distL="114300" distR="114300" simplePos="0" relativeHeight="251732992" behindDoc="0" locked="0" layoutInCell="1" allowOverlap="1" wp14:anchorId="50F99CFD" wp14:editId="0323F38C">
+              <wp:anchor distT="0" distB="0" distL="114300" distR="114300" simplePos="0" relativeHeight="251732992" behindDoc="0" locked="0" layoutInCell="1" allowOverlap="1" wp14:anchorId="50F99CFD" wp14:editId="5B66CD8E">
                 <wp:simplePos x="0" y="0"/>
                 <wp:positionH relativeFrom="column">
                   <wp:posOffset>6259481</wp:posOffset>
@@ -275,7 +275,7 @@
         <mc:AlternateContent>
           <mc:Choice Requires="wps">
             <w:drawing>
-              <wp:anchor distT="0" distB="0" distL="114300" distR="114300" simplePos="0" relativeHeight="251731968" behindDoc="0" locked="0" layoutInCell="1" allowOverlap="1" wp14:anchorId="636D80F7" wp14:editId="4B3B5715">
+              <wp:anchor distT="0" distB="0" distL="114300" distR="114300" simplePos="0" relativeHeight="251731968" behindDoc="0" locked="0" layoutInCell="1" allowOverlap="1" wp14:anchorId="636D80F7" wp14:editId="2A42BF95">
                 <wp:simplePos x="0" y="0"/>
                 <wp:positionH relativeFrom="column">
                   <wp:posOffset>5759996</wp:posOffset>
@@ -347,7 +347,7 @@
         <mc:AlternateContent>
           <mc:Choice Requires="wps">
             <w:drawing>
-              <wp:anchor distT="0" distB="0" distL="114300" distR="114300" simplePos="0" relativeHeight="251663360" behindDoc="0" locked="0" layoutInCell="1" allowOverlap="1" wp14:anchorId="3DBA0FE6" wp14:editId="5A6C84D2">
+              <wp:anchor distT="0" distB="0" distL="114300" distR="114300" simplePos="0" relativeHeight="251663360" behindDoc="0" locked="0" layoutInCell="1" allowOverlap="1" wp14:anchorId="3DBA0FE6" wp14:editId="08962D3B">
                 <wp:simplePos x="0" y="0"/>
                 <wp:positionH relativeFrom="column">
                   <wp:posOffset>1934844</wp:posOffset>
@@ -3588,7 +3588,8 @@
       </w:r>
     </w:p>
     <w:sectPr>
-      <w:footerReference w:type="default" r:id="rId7"/>
+      <w:headerReference w:type="default" r:id="rId7"/>
+      <w:footerReference w:type="default" r:id="rId8"/>
       <w:pgSz w:w="16838" w:h="11906" w:orient="landscape"/>
       <w:pgMar w:top="1417" w:right="1417" w:bottom="1417" w:left="1417" w:header="708" w:footer="708" w:gutter="0"/>
       <w:cols w:space="708"/>
@@ -3627,7 +3628,7 @@
 <w:ftr xmlns:wpc="http://schemas.microsoft.com/office/word/2010/wordprocessingCanvas" xmlns:cx="http://schemas.microsoft.com/office/drawing/2014/chartex" xmlns:cx1="http://schemas.microsoft.com/office/drawing/2015/9/8/chartex" xmlns:cx2="http://schemas.microsoft.com/office/drawing/2015/10/21/chartex" xmlns:cx3="http://schemas.microsoft.com/office/drawing/2016/5/9/chartex" xmlns:cx4="http://schemas.microsoft.com/office/drawing/2016/5/10/chartex" xmlns:cx5="http://schemas.microsoft.com/office/drawing/2016/5/11/chartex" xmlns:cx6="http://schemas.microsoft.com/office/drawing/2016/5/12/chartex" xmlns:cx7="http://schemas.microsoft.com/office/drawing/2016/5/13/chartex" xmlns:cx8="http://schemas.microsoft.com/office/drawing/2016/5/14/chartex" xmlns:mc="http://schemas.openxmlformats.org/markup-compatibility/2006" xmlns:aink="http://schemas.microsoft.com/office/drawing/2016/ink" xmlns:am3d="http://schemas.microsoft.com/office/drawing/2017/model3d" xmlns:o="urn:schemas-microsoft-com:office:office" xmlns:oel="http://schemas.microsoft.com/office/2019/extlst" xmlns:r="http://schemas.openxmlformats.org/officeDocument/2006/relationships" xmlns:m="http://schemas.openxmlformats.org/officeDocument/2006/math" xmlns:v="urn:schemas-microsoft-com:vml" xmlns:wp14="http://schemas.microsoft.com/office/word/2010/wordprocessingDrawing" xmlns:wp="http://schemas.openxmlformats.org/drawingml/2006/wordprocessingDrawing" xmlns:w10="urn:schemas-microsoft-com:office:word" xmlns:w="http://schemas.openxmlformats.org/wordprocessingml/2006/main" xmlns:w14="http://schemas.microsoft.com/office/word/2010/wordml" xmlns:w15="http://schemas.microsoft.com/office/word/2012/wordml" xmlns:w16cex="http://schemas.microsoft.com/office/word/2018/wordml/cex" xmlns:w16cid="http://schemas.microsoft.com/office/word/2016/wordml/cid" xmlns:w16="http://schemas.microsoft.com/office/word/2018/wordml" xmlns:w16du="http://schemas.microsoft.com/office/word/2023/wordml/word16du" xmlns:w16sdtdh="http://schemas.microsoft.com/office/word/2020/wordml/sdtdatahash" xmlns:w16sdtfl="http://schemas.microsoft.com/office/word/2024/wordml/sdtformatlock" xmlns:w16se="http://schemas.microsoft.com/office/word/2015/wordml/symex" xmlns:wpg="http://schemas.microsoft.com/office/word/2010/wordprocessingGroup" xmlns:wpi="http://schemas.microsoft.com/office/word/2010/wordprocessingInk" xmlns:wne="http://schemas.microsoft.com/office/word/2006/wordml" xmlns:wps="http://schemas.microsoft.com/office/word/2010/wordprocessingShape" mc:Ignorable="w14 w15 w16se w16cid w16 w16cex w16sdtdh w16sdtfl w16du wp14">
   <w:sdt>
     <w:sdtPr>
-      <w:id w:val="725956177"/>
+      <w:id w:val="-1432356366"/>
       <w:docPartObj>
         <w:docPartGallery w:val="Page Numbers (Bottom of Page)"/>
         <w:docPartUnique/>
@@ -3688,6 +3689,36 @@
     </w:p>
   </w:footnote>
 </w:footnotes>
+</file>
+
+<file path=word/header1.xml><?xml version="1.0" encoding="utf-8"?>
+<w:hdr xmlns:wpc="http://schemas.microsoft.com/office/word/2010/wordprocessingCanvas" xmlns:cx="http://schemas.microsoft.com/office/drawing/2014/chartex" xmlns:cx1="http://schemas.microsoft.com/office/drawing/2015/9/8/chartex" xmlns:cx2="http://schemas.microsoft.com/office/drawing/2015/10/21/chartex" xmlns:cx3="http://schemas.microsoft.com/office/drawing/2016/5/9/chartex" xmlns:cx4="http://schemas.microsoft.com/office/drawing/2016/5/10/chartex" xmlns:cx5="http://schemas.microsoft.com/office/drawing/2016/5/11/chartex" xmlns:cx6="http://schemas.microsoft.com/office/drawing/2016/5/12/chartex" xmlns:cx7="http://schemas.microsoft.com/office/drawing/2016/5/13/chartex" xmlns:cx8="http://schemas.microsoft.com/office/drawing/2016/5/14/chartex" xmlns:mc="http://schemas.openxmlformats.org/markup-compatibility/2006" xmlns:aink="http://schemas.microsoft.com/office/drawing/2016/ink" xmlns:am3d="http://schemas.microsoft.com/office/drawing/2017/model3d" xmlns:o="urn:schemas-microsoft-com:office:office" xmlns:oel="http://schemas.microsoft.com/office/2019/extlst" xmlns:r="http://schemas.openxmlformats.org/officeDocument/2006/relationships" xmlns:m="http://schemas.openxmlformats.org/officeDocument/2006/math" xmlns:v="urn:schemas-microsoft-com:vml" xmlns:wp14="http://schemas.microsoft.com/office/word/2010/wordprocessingDrawing" xmlns:wp="http://schemas.openxmlformats.org/drawingml/2006/wordprocessingDrawing" xmlns:w10="urn:schemas-microsoft-com:office:word" xmlns:w="http://schemas.openxmlformats.org/wordprocessingml/2006/main" xmlns:w14="http://schemas.microsoft.com/office/word/2010/wordml" xmlns:w15="http://schemas.microsoft.com/office/word/2012/wordml" xmlns:w16cex="http://schemas.microsoft.com/office/word/2018/wordml/cex" xmlns:w16cid="http://schemas.microsoft.com/office/word/2016/wordml/cid" xmlns:w16="http://schemas.microsoft.com/office/word/2018/wordml" xmlns:w16du="http://schemas.microsoft.com/office/word/2023/wordml/word16du" xmlns:w16sdtdh="http://schemas.microsoft.com/office/word/2020/wordml/sdtdatahash" xmlns:w16sdtfl="http://schemas.microsoft.com/office/word/2024/wordml/sdtformatlock" xmlns:w16se="http://schemas.microsoft.com/office/word/2015/wordml/symex" xmlns:wpg="http://schemas.microsoft.com/office/word/2010/wordprocessingGroup" xmlns:wpi="http://schemas.microsoft.com/office/word/2010/wordprocessingInk" xmlns:wne="http://schemas.microsoft.com/office/word/2006/wordml" xmlns:wps="http://schemas.microsoft.com/office/word/2010/wordprocessingShape" mc:Ignorable="w14 w15 w16se w16cid w16 w16cex w16sdtdh w16sdtfl w16du wp14">
+  <w:p>
+    <w:pPr>
+      <w:pStyle w:val="Topptekst"/>
+    </w:pPr>
+    <w:r>
+      <w:t>Emil Berglund</w:t>
+    </w:r>
+    <w:r>
+      <w:ptab w:relativeTo="margin" w:alignment="center" w:leader="none"/>
+    </w:r>
+    <w:r>
+      <w:t>Oblig3</w:t>
+    </w:r>
+    <w:r>
+      <w:ptab w:relativeTo="margin" w:alignment="right" w:leader="none"/>
+    </w:r>
+    <w:r>
+      <w:t>07.02.25</w:t>
+    </w:r>
+  </w:p>
+  <w:p>
+    <w:pPr>
+      <w:pStyle w:val="Topptekst"/>
+    </w:pPr>
+  </w:p>
+</w:hdr>
 </file>
 
 <file path=word/numbering.xml><?xml version="1.0" encoding="utf-8"?>
@@ -4390,6 +4421,7 @@
   <w:style w:type="character" w:default="1" w:styleId="Standardskriftforavsnitt">
     <w:name w:val="Default Paragraph Font"/>
     <w:uiPriority w:val="1"/>
+    <w:semiHidden/>
     <w:unhideWhenUsed/>
   </w:style>
   <w:style w:type="table" w:default="1" w:styleId="Vanligtabell">

</xml_diff>